<commit_message>
Updated documentation for quarchpy 2.x and for revision 1.3
git-svn-id: https://quarchserver4.ds.quarch.com/svn/Software/Application%20Notes/AN-016%20-%20QPS%20performance%20test%20with%20Iometer/Trunk@3039 265bcc82-57df-11dd-8522-2d0c19f12d9e
</commit_message>
<xml_diff>
--- a/AN-016 - QPS Performance test with Iometer.docx
+++ b/AN-016 - QPS Performance test with Iometer.docx
@@ -126,7 +126,13 @@
         <w:pStyle w:val="ManualSub-title"/>
       </w:pPr>
       <w:r>
-        <w:t xml:space="preserve">QPS automation with </w:t>
+        <w:t xml:space="preserve">QPS </w:t>
+      </w:r>
+      <w:r>
+        <w:t>A</w:t>
+      </w:r>
+      <w:r>
+        <w:t xml:space="preserve">utomation with </w:t>
       </w:r>
       <w:proofErr w:type="spellStart"/>
       <w:r>
@@ -306,7 +312,7 @@
       <w:tr>
         <w:tc>
           <w:tcPr>
-            <w:tcW w:w="993" w:type="dxa"/>
+            <w:tcW w:w="992" w:type="dxa"/>
           </w:tcPr>
           <w:p>
             <w:r>
@@ -316,13 +322,13 @@
         </w:tc>
         <w:tc>
           <w:tcPr>
-            <w:tcW w:w="2595" w:type="dxa"/>
+            <w:tcW w:w="2592" w:type="dxa"/>
           </w:tcPr>
           <w:p/>
         </w:tc>
         <w:tc>
           <w:tcPr>
-            <w:tcW w:w="5438" w:type="dxa"/>
+            <w:tcW w:w="5432" w:type="dxa"/>
           </w:tcPr>
           <w:p>
             <w:r>
@@ -334,7 +340,7 @@
       <w:tr>
         <w:tc>
           <w:tcPr>
-            <w:tcW w:w="993" w:type="dxa"/>
+            <w:tcW w:w="992" w:type="dxa"/>
           </w:tcPr>
           <w:p>
             <w:r>
@@ -344,13 +350,13 @@
         </w:tc>
         <w:tc>
           <w:tcPr>
-            <w:tcW w:w="2595" w:type="dxa"/>
+            <w:tcW w:w="2592" w:type="dxa"/>
           </w:tcPr>
           <w:p/>
         </w:tc>
         <w:tc>
           <w:tcPr>
-            <w:tcW w:w="5438" w:type="dxa"/>
+            <w:tcW w:w="5432" w:type="dxa"/>
           </w:tcPr>
           <w:p>
             <w:r>
@@ -362,7 +368,7 @@
       <w:tr>
         <w:tc>
           <w:tcPr>
-            <w:tcW w:w="993" w:type="dxa"/>
+            <w:tcW w:w="992" w:type="dxa"/>
           </w:tcPr>
           <w:p>
             <w:r>
@@ -372,7 +378,7 @@
         </w:tc>
         <w:tc>
           <w:tcPr>
-            <w:tcW w:w="2595" w:type="dxa"/>
+            <w:tcW w:w="2592" w:type="dxa"/>
           </w:tcPr>
           <w:p>
             <w:r>
@@ -382,55 +388,53 @@
         </w:tc>
         <w:tc>
           <w:tcPr>
-            <w:tcW w:w="5438" w:type="dxa"/>
+            <w:tcW w:w="5432" w:type="dxa"/>
           </w:tcPr>
           <w:p>
             <w:r>
               <w:t>Moving to Python 3.x</w:t>
             </w:r>
-            <w:bookmarkStart w:id="63" w:name="_GoBack"/>
-            <w:bookmarkEnd w:id="63"/>
           </w:p>
         </w:tc>
       </w:tr>
       <w:tr>
         <w:tc>
           <w:tcPr>
-            <w:tcW w:w="993" w:type="dxa"/>
+            <w:tcW w:w="992" w:type="dxa"/>
           </w:tcPr>
-          <w:p/>
+          <w:p>
+            <w:r>
+              <w:t>1.3</w:t>
+            </w:r>
+          </w:p>
         </w:tc>
         <w:tc>
           <w:tcPr>
-            <w:tcW w:w="2595" w:type="dxa"/>
+            <w:tcW w:w="2592" w:type="dxa"/>
           </w:tcPr>
-          <w:p/>
+          <w:p>
+            <w:r>
+              <w:t>May 2019</w:t>
+            </w:r>
+          </w:p>
         </w:tc>
         <w:tc>
           <w:tcPr>
-            <w:tcW w:w="5438" w:type="dxa"/>
+            <w:tcW w:w="5432" w:type="dxa"/>
           </w:tcPr>
-          <w:p/>
-        </w:tc>
-      </w:tr>
-      <w:tr>
-        <w:tc>
-          <w:tcPr>
-            <w:tcW w:w="993" w:type="dxa"/>
-          </w:tcPr>
-          <w:p/>
-        </w:tc>
-        <w:tc>
-          <w:tcPr>
-            <w:tcW w:w="2595" w:type="dxa"/>
-          </w:tcPr>
-          <w:p/>
-        </w:tc>
-        <w:tc>
-          <w:tcPr>
-            <w:tcW w:w="5438" w:type="dxa"/>
-          </w:tcPr>
-          <w:p/>
+          <w:p>
+            <w:r>
+              <w:t xml:space="preserve">Updated to </w:t>
+            </w:r>
+            <w:proofErr w:type="spellStart"/>
+            <w:r>
+              <w:t>quarchpy</w:t>
+            </w:r>
+            <w:proofErr w:type="spellEnd"/>
+            <w:r>
+              <w:t xml:space="preserve"> 2.x, minor improvements to example code</w:t>
+            </w:r>
+          </w:p>
         </w:tc>
       </w:tr>
     </w:tbl>
@@ -1407,14 +1411,14 @@
       <w:r>
         <w:br w:type="page"/>
       </w:r>
-      <w:bookmarkStart w:id="64" w:name="_Toc475542641"/>
-      <w:bookmarkStart w:id="65" w:name="_Toc521058870"/>
+      <w:bookmarkStart w:id="63" w:name="_Toc475542641"/>
+      <w:bookmarkStart w:id="64" w:name="_Toc521058870"/>
       <w:r>
         <w:lastRenderedPageBreak/>
         <w:t>Introduction</w:t>
       </w:r>
+      <w:bookmarkEnd w:id="63"/>
       <w:bookmarkEnd w:id="64"/>
-      <w:bookmarkEnd w:id="65"/>
     </w:p>
     <w:p>
       <w:proofErr w:type="spellStart"/>
@@ -1462,63 +1466,97 @@
       <w:pPr>
         <w:pStyle w:val="Heading1"/>
       </w:pPr>
-      <w:bookmarkStart w:id="66" w:name="_Toc475542642"/>
-      <w:bookmarkStart w:id="67" w:name="_Toc521058871"/>
+      <w:bookmarkStart w:id="65" w:name="_Toc475542642"/>
+      <w:bookmarkStart w:id="66" w:name="_Toc521058871"/>
       <w:r>
         <w:lastRenderedPageBreak/>
         <w:t>Modules Supported</w:t>
       </w:r>
+      <w:bookmarkEnd w:id="65"/>
       <w:bookmarkEnd w:id="66"/>
+    </w:p>
+    <w:p>
+      <w:r>
+        <w:t>XLC power modules</w:t>
+      </w:r>
+    </w:p>
+    <w:p>
+      <w:pPr>
+        <w:pStyle w:val="QBulletlist"/>
+      </w:pPr>
+      <w:r>
+        <w:t xml:space="preserve">QTL1824 (QTL1824-02A modules do NOT support streaming, but can be upgraded by </w:t>
+      </w:r>
+      <w:proofErr w:type="spellStart"/>
+      <w:r>
+        <w:t>Quarch</w:t>
+      </w:r>
+      <w:proofErr w:type="spellEnd"/>
+      <w:r>
+        <w:t>)</w:t>
+      </w:r>
+    </w:p>
+    <w:p>
+      <w:pPr>
+        <w:pStyle w:val="QBulletlist"/>
+      </w:pPr>
+      <w:r>
+        <w:t>QTL1847</w:t>
+      </w:r>
+    </w:p>
+    <w:p>
+      <w:r>
+        <w:t>HD power modules</w:t>
+      </w:r>
+    </w:p>
+    <w:p>
+      <w:pPr>
+        <w:pStyle w:val="QBulletlist"/>
+      </w:pPr>
+      <w:r>
+        <w:t>QTL1995</w:t>
+      </w:r>
+    </w:p>
+    <w:p>
+      <w:pPr>
+        <w:pStyle w:val="QBulletlist"/>
+      </w:pPr>
+      <w:r>
+        <w:t>QTL1999</w:t>
+      </w:r>
+    </w:p>
+    <w:p>
+      <w:pPr>
+        <w:spacing w:before="0" w:after="160" w:line="259" w:lineRule="auto"/>
+      </w:pPr>
+    </w:p>
+    <w:p>
+      <w:pPr>
+        <w:pStyle w:val="Heading1"/>
+      </w:pPr>
+      <w:bookmarkStart w:id="67" w:name="_Toc521058872"/>
+      <w:r>
+        <w:t>System</w:t>
+      </w:r>
+      <w:r>
+        <w:t xml:space="preserve"> Supported</w:t>
+      </w:r>
       <w:bookmarkEnd w:id="67"/>
     </w:p>
     <w:p>
       <w:r>
-        <w:t>XLC power modules</w:t>
-      </w:r>
-    </w:p>
-    <w:p>
-      <w:pPr>
-        <w:pStyle w:val="QBulletlist"/>
-      </w:pPr>
-      <w:r>
-        <w:t xml:space="preserve">QTL1824 (QTL1824-02A modules do NOT support streaming, but can be upgraded by </w:t>
-      </w:r>
-      <w:proofErr w:type="spellStart"/>
-      <w:r>
-        <w:t>Quarch</w:t>
-      </w:r>
-      <w:proofErr w:type="spellEnd"/>
-      <w:r>
-        <w:t>)</w:t>
-      </w:r>
-    </w:p>
-    <w:p>
-      <w:pPr>
-        <w:pStyle w:val="QBulletlist"/>
-      </w:pPr>
-      <w:r>
-        <w:t>QTL1847</w:t>
-      </w:r>
-    </w:p>
-    <w:p>
-      <w:r>
-        <w:t>HD power modules</w:t>
-      </w:r>
-    </w:p>
-    <w:p>
-      <w:pPr>
-        <w:pStyle w:val="QBulletlist"/>
-      </w:pPr>
-      <w:r>
-        <w:t>QTL1995</w:t>
-      </w:r>
-    </w:p>
-    <w:p>
-      <w:pPr>
-        <w:pStyle w:val="QBulletlist"/>
-      </w:pPr>
-      <w:r>
-        <w:t>QTL1999</w:t>
+        <w:t>This example is written for windows, though could be converted to Linux if the drive identifying functions were re-written.</w:t>
+      </w:r>
+    </w:p>
+    <w:p>
+      <w:r>
+        <w:t xml:space="preserve">It currently requires Python </w:t>
+      </w:r>
+      <w:r>
+        <w:t>3</w:t>
+      </w:r>
+      <w:r>
+        <w:t>.x</w:t>
       </w:r>
     </w:p>
     <w:p>
@@ -1528,43 +1566,15 @@
     </w:p>
     <w:p>
       <w:pPr>
-        <w:pStyle w:val="Heading1"/>
-      </w:pPr>
-      <w:bookmarkStart w:id="68" w:name="_Toc521058872"/>
-      <w:r>
-        <w:t>System</w:t>
-      </w:r>
-      <w:r>
-        <w:t xml:space="preserve"> Supported</w:t>
+        <w:pStyle w:val="Heading2"/>
+      </w:pPr>
+      <w:bookmarkStart w:id="68" w:name="_Toc512349227"/>
+      <w:bookmarkStart w:id="69" w:name="_Toc521058873"/>
+      <w:r>
+        <w:t>Application Note Example Files</w:t>
       </w:r>
       <w:bookmarkEnd w:id="68"/>
-    </w:p>
-    <w:p>
-      <w:r>
-        <w:t>This example is written for windows, though could be converted to Linux if the drive identifying functions were re-written.</w:t>
-      </w:r>
-    </w:p>
-    <w:p>
-      <w:r>
-        <w:t>It currently requires Python 2.x</w:t>
-      </w:r>
-    </w:p>
-    <w:p>
-      <w:pPr>
-        <w:spacing w:before="0" w:after="160" w:line="259" w:lineRule="auto"/>
-      </w:pPr>
-    </w:p>
-    <w:p>
-      <w:pPr>
-        <w:pStyle w:val="Heading2"/>
-      </w:pPr>
-      <w:bookmarkStart w:id="69" w:name="_Toc512349227"/>
-      <w:bookmarkStart w:id="70" w:name="_Toc521058873"/>
-      <w:r>
-        <w:t>Application Note Example Files</w:t>
-      </w:r>
       <w:bookmarkEnd w:id="69"/>
-      <w:bookmarkEnd w:id="70"/>
     </w:p>
     <w:p>
       <w:pPr>
@@ -1992,35 +2002,41 @@
       <w:pPr>
         <w:pStyle w:val="Heading1"/>
       </w:pPr>
-      <w:bookmarkStart w:id="71" w:name="_Toc475542643"/>
-      <w:bookmarkStart w:id="72" w:name="_Toc521058874"/>
+      <w:bookmarkStart w:id="70" w:name="_Toc475542643"/>
+      <w:bookmarkStart w:id="71" w:name="_Toc521058874"/>
       <w:r>
         <w:lastRenderedPageBreak/>
         <w:t>Installation and setup</w:t>
       </w:r>
+      <w:bookmarkEnd w:id="70"/>
       <w:bookmarkEnd w:id="71"/>
+    </w:p>
+    <w:p>
+      <w:pPr>
+        <w:pStyle w:val="Heading2"/>
+      </w:pPr>
+      <w:bookmarkStart w:id="72" w:name="_Toc512349230"/>
+      <w:bookmarkStart w:id="73" w:name="_Toc521058875"/>
+      <w:r>
+        <w:t xml:space="preserve">Python </w:t>
+      </w:r>
+      <w:proofErr w:type="gramStart"/>
+      <w:r>
+        <w:t>install</w:t>
+      </w:r>
       <w:bookmarkEnd w:id="72"/>
-    </w:p>
-    <w:p>
-      <w:pPr>
-        <w:pStyle w:val="Heading2"/>
-      </w:pPr>
-      <w:bookmarkStart w:id="73" w:name="_Toc512349230"/>
-      <w:bookmarkStart w:id="74" w:name="_Toc521058875"/>
-      <w:r>
-        <w:t xml:space="preserve">Python </w:t>
-      </w:r>
-      <w:proofErr w:type="gramStart"/>
-      <w:r>
-        <w:t>install</w:t>
-      </w:r>
       <w:bookmarkEnd w:id="73"/>
-      <w:bookmarkEnd w:id="74"/>
       <w:proofErr w:type="gramEnd"/>
     </w:p>
     <w:p>
       <w:r>
-        <w:t>If you do not already have Python installed, download and install it from:</w:t>
+        <w:t>If you do not already have Python</w:t>
+      </w:r>
+      <w:r>
+        <w:t xml:space="preserve"> 3.x</w:t>
+      </w:r>
+      <w:r>
+        <w:t xml:space="preserve"> installed, download and install it from:</w:t>
       </w:r>
     </w:p>
     <w:p>
@@ -2040,7 +2056,25 @@
             <w:sz w:val="28"/>
             <w:szCs w:val="28"/>
           </w:rPr>
-          <w:t>https://www.python.org/downloads/</w:t>
+          <w:t>https://www.python</w:t>
+        </w:r>
+        <w:r>
+          <w:rPr>
+            <w:rStyle w:val="Hyperlink"/>
+            <w:rFonts w:ascii="Helvetica Neue" w:hAnsi="Helvetica Neue"/>
+            <w:sz w:val="28"/>
+            <w:szCs w:val="28"/>
+          </w:rPr>
+          <w:t>.</w:t>
+        </w:r>
+        <w:r>
+          <w:rPr>
+            <w:rStyle w:val="Hyperlink"/>
+            <w:rFonts w:ascii="Helvetica Neue" w:hAnsi="Helvetica Neue"/>
+            <w:sz w:val="28"/>
+            <w:szCs w:val="28"/>
+          </w:rPr>
+          <w:t>org/downloads/</w:t>
         </w:r>
       </w:hyperlink>
     </w:p>
@@ -2072,7 +2106,19 @@
           <w:rPr>
             <w:rStyle w:val="Hyperlink"/>
           </w:rPr>
-          <w:t>https://docs.python.org/2/using/windows.html#excursus-setting-environment-variables</w:t>
+          <w:t>https://docs.python.org/2/using/windows.html#excursus-setting-en</w:t>
+        </w:r>
+        <w:r>
+          <w:rPr>
+            <w:rStyle w:val="Hyperlink"/>
+          </w:rPr>
+          <w:t>v</w:t>
+        </w:r>
+        <w:r>
+          <w:rPr>
+            <w:rStyle w:val="Hyperlink"/>
+          </w:rPr>
+          <w:t>ironment-variables</w:t>
         </w:r>
       </w:hyperlink>
     </w:p>
@@ -2080,8 +2126,8 @@
       <w:pPr>
         <w:pStyle w:val="Heading2"/>
       </w:pPr>
-      <w:bookmarkStart w:id="75" w:name="_Toc512349231"/>
-      <w:bookmarkStart w:id="76" w:name="_Toc521058876"/>
+      <w:bookmarkStart w:id="74" w:name="_Toc512349231"/>
+      <w:bookmarkStart w:id="75" w:name="_Toc521058876"/>
       <w:proofErr w:type="spellStart"/>
       <w:r>
         <w:t>QuarchPy</w:t>
@@ -2090,8 +2136,8 @@
       <w:r>
         <w:t xml:space="preserve"> library install</w:t>
       </w:r>
+      <w:bookmarkEnd w:id="74"/>
       <w:bookmarkEnd w:id="75"/>
-      <w:bookmarkEnd w:id="76"/>
     </w:p>
     <w:p>
       <w:r>
@@ -2356,8 +2402,8 @@
           <w:szCs w:val="26"/>
         </w:rPr>
       </w:pPr>
-      <w:bookmarkStart w:id="77" w:name="_Toc521058877"/>
-      <w:bookmarkStart w:id="78" w:name="_Toc512349233"/>
+      <w:bookmarkStart w:id="76" w:name="_Toc521058877"/>
+      <w:bookmarkStart w:id="77" w:name="_Toc512349233"/>
       <w:r>
         <w:br w:type="page"/>
       </w:r>
@@ -2374,7 +2420,7 @@
       <w:r>
         <w:t>install</w:t>
       </w:r>
-      <w:bookmarkEnd w:id="77"/>
+      <w:bookmarkEnd w:id="76"/>
       <w:proofErr w:type="gramEnd"/>
     </w:p>
     <w:p>
@@ -2405,7 +2451,19 @@
           <w:rPr>
             <w:rStyle w:val="Hyperlink"/>
           </w:rPr>
-          <w:t>http://www.oracle.com/technetwork/java/javase/downloads/index.html</w:t>
+          <w:t>http://www.orac</w:t>
+        </w:r>
+        <w:r>
+          <w:rPr>
+            <w:rStyle w:val="Hyperlink"/>
+          </w:rPr>
+          <w:t>l</w:t>
+        </w:r>
+        <w:r>
+          <w:rPr>
+            <w:rStyle w:val="Hyperlink"/>
+          </w:rPr>
+          <w:t>e.com/technetwork/java/javase/downloads/index.html</w:t>
         </w:r>
       </w:hyperlink>
     </w:p>
@@ -2418,11 +2476,11 @@
       <w:pPr>
         <w:pStyle w:val="Heading2"/>
       </w:pPr>
-      <w:bookmarkStart w:id="79" w:name="_Toc521058878"/>
+      <w:bookmarkStart w:id="78" w:name="_Toc521058878"/>
       <w:r>
         <w:t>QPS install</w:t>
       </w:r>
-      <w:bookmarkEnd w:id="79"/>
+      <w:bookmarkEnd w:id="78"/>
     </w:p>
     <w:p>
       <w:pPr>
@@ -2452,7 +2510,19 @@
           <w:rPr>
             <w:rStyle w:val="Hyperlink"/>
           </w:rPr>
-          <w:t>https://quarch.com/products/quarch-power-studio</w:t>
+          <w:t>https://quarch.com/products/quar</w:t>
+        </w:r>
+        <w:r>
+          <w:rPr>
+            <w:rStyle w:val="Hyperlink"/>
+          </w:rPr>
+          <w:t>c</w:t>
+        </w:r>
+        <w:r>
+          <w:rPr>
+            <w:rStyle w:val="Hyperlink"/>
+          </w:rPr>
+          <w:t>h-power-studio</w:t>
         </w:r>
       </w:hyperlink>
     </w:p>
@@ -2465,7 +2535,7 @@
       <w:pPr>
         <w:pStyle w:val="Heading2"/>
       </w:pPr>
-      <w:bookmarkStart w:id="80" w:name="_Toc521058879"/>
+      <w:bookmarkStart w:id="79" w:name="_Toc521058879"/>
       <w:r>
         <w:t xml:space="preserve">Additional library </w:t>
       </w:r>
@@ -2473,7 +2543,7 @@
       <w:r>
         <w:t>install</w:t>
       </w:r>
-      <w:bookmarkEnd w:id="80"/>
+      <w:bookmarkEnd w:id="79"/>
       <w:proofErr w:type="gramEnd"/>
     </w:p>
     <w:p>
@@ -2563,12 +2633,12 @@
       <w:pPr>
         <w:pStyle w:val="Heading2"/>
       </w:pPr>
-      <w:bookmarkStart w:id="81" w:name="_Toc521058880"/>
+      <w:bookmarkStart w:id="80" w:name="_Toc521058880"/>
       <w:r>
         <w:lastRenderedPageBreak/>
         <w:t>Power module setup</w:t>
       </w:r>
-      <w:bookmarkEnd w:id="81"/>
+      <w:bookmarkEnd w:id="80"/>
     </w:p>
     <w:p>
       <w:r>
@@ -2728,7 +2798,7 @@
           </mc:Choice>
           <mc:Fallback>
             <w:pict>
-              <v:rect w14:anchorId="59AABF92" id="Rectangle 10" o:spid="_x0000_s1026" style="position:absolute;margin-left:97.8pt;margin-top:173.35pt;width:119.4pt;height:43.2pt;z-index:251660288;visibility:visible;mso-wrap-style:square;mso-wrap-distance-left:9pt;mso-wrap-distance-top:0;mso-wrap-distance-right:9pt;mso-wrap-distance-bottom:0;mso-position-horizontal:absolute;mso-position-horizontal-relative:text;mso-position-vertical:absolute;mso-position-vertical-relative:text;v-text-anchor:middle" o:gfxdata="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" fillcolor="#9ecb81 [2169]" strokecolor="#70ad47 [3209]" strokeweight=".5pt">
+              <v:rect w14:anchorId="5D9E567A" id="Rectangle 10" o:spid="_x0000_s1026" style="position:absolute;margin-left:97.8pt;margin-top:173.35pt;width:119.4pt;height:43.2pt;z-index:251660288;visibility:visible;mso-wrap-style:square;mso-wrap-distance-left:9pt;mso-wrap-distance-top:0;mso-wrap-distance-right:9pt;mso-wrap-distance-bottom:0;mso-position-horizontal:absolute;mso-position-horizontal-relative:text;mso-position-vertical:absolute;mso-position-vertical-relative:text;v-text-anchor:middle" o:gfxdata="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" fillcolor="#9ecb81 [2169]" strokecolor="#70ad47 [3209]" strokeweight=".5pt">
                 <v:fill color2="#8ac066 [2617]" rotate="t" colors="0 #b5d5a7;.5 #aace99;1 #9cca86" focus="100%" type="gradient">
                   <o:fill v:ext="view" type="gradientUnscaled"/>
                 </v:fill>
@@ -2830,7 +2900,7 @@
           </mc:Choice>
           <mc:Fallback>
             <w:pict>
-              <v:shapetype w14:anchorId="180A74ED" id="_x0000_t202" coordsize="21600,21600" o:spt="202" path="m,l,21600r21600,l21600,xe">
+              <v:shapetype w14:anchorId="27519EA5" id="_x0000_t202" coordsize="21600,21600" o:spt="202" path="m,l,21600r21600,l21600,xe">
                 <v:stroke joinstyle="miter"/>
                 <v:path gradientshapeok="t" o:connecttype="rect"/>
               </v:shapetype>
@@ -3001,7 +3071,7 @@
           </mc:Choice>
           <mc:Fallback>
             <w:pict>
-              <v:rect w14:anchorId="569E70F9" id="Rectangle 1" o:spid="_x0000_s1028" style="position:absolute;margin-left:97.15pt;margin-top:97.5pt;width:119.4pt;height:43.2pt;z-index:251659264;visibility:visible;mso-wrap-style:square;mso-width-percent:0;mso-wrap-distance-left:9pt;mso-wrap-distance-top:0;mso-wrap-distance-right:9pt;mso-wrap-distance-bottom:0;mso-position-horizontal:absolute;mso-position-horizontal-relative:text;mso-position-vertical:absolute;mso-position-vertical-relative:text;mso-width-percent:0;mso-width-relative:margin;v-text-anchor:middle" o:gfxdata="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" fillcolor="#5b9bd5 [3204]" strokecolor="#1f4d78 [1604]" strokeweight="1pt">
+              <v:rect w14:anchorId="415F7C28" id="Rectangle 1" o:spid="_x0000_s1028" style="position:absolute;margin-left:97.15pt;margin-top:97.5pt;width:119.4pt;height:43.2pt;z-index:251659264;visibility:visible;mso-wrap-style:square;mso-width-percent:0;mso-wrap-distance-left:9pt;mso-wrap-distance-top:0;mso-wrap-distance-right:9pt;mso-wrap-distance-bottom:0;mso-position-horizontal:absolute;mso-position-horizontal-relative:text;mso-position-vertical:absolute;mso-position-vertical-relative:text;mso-width-percent:0;mso-width-relative:margin;v-text-anchor:middle" o:gfxdata="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" fillcolor="#5b9bd5 [3204]" strokecolor="#1f4d78 [1604]" strokeweight="1pt">
                 <v:textbox>
                   <w:txbxContent>
                     <w:p>
@@ -3093,7 +3163,7 @@
           </mc:Choice>
           <mc:Fallback>
             <w:pict>
-              <v:rect w14:anchorId="7B751254" id="Rectangle 11" o:spid="_x0000_s1029" style="position:absolute;margin-left:97.2pt;margin-top:.55pt;width:119.4pt;height:43.2pt;z-index:251661312;visibility:visible;mso-wrap-style:square;mso-wrap-distance-left:9pt;mso-wrap-distance-top:0;mso-wrap-distance-right:9pt;mso-wrap-distance-bottom:0;mso-position-horizontal:absolute;mso-position-horizontal-relative:text;mso-position-vertical:absolute;mso-position-vertical-relative:text;v-text-anchor:middle" o:gfxdata="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" fillcolor="#9ecb81 [2169]" strokecolor="#70ad47 [3209]" strokeweight=".5pt">
+              <v:rect w14:anchorId="11392CBA" id="Rectangle 11" o:spid="_x0000_s1029" style="position:absolute;margin-left:97.2pt;margin-top:.55pt;width:119.4pt;height:43.2pt;z-index:251661312;visibility:visible;mso-wrap-style:square;mso-wrap-distance-left:9pt;mso-wrap-distance-top:0;mso-wrap-distance-right:9pt;mso-wrap-distance-bottom:0;mso-position-horizontal:absolute;mso-position-horizontal-relative:text;mso-position-vertical:absolute;mso-position-vertical-relative:text;v-text-anchor:middle" o:gfxdata="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" fillcolor="#9ecb81 [2169]" strokecolor="#70ad47 [3209]" strokeweight=".5pt">
                 <v:fill color2="#8ac066 [2617]" rotate="t" colors="0 #b5d5a7;.5 #aace99;1 #9cca86" focus="100%" type="gradient">
                   <o:fill v:ext="view" type="gradientUnscaled"/>
                 </v:fill>
@@ -3122,9 +3192,9 @@
       <w:pPr>
         <w:pStyle w:val="Heading1"/>
       </w:pPr>
-      <w:bookmarkStart w:id="82" w:name="_Toc475542646"/>
-      <w:bookmarkStart w:id="83" w:name="_Toc521058881"/>
-      <w:bookmarkEnd w:id="78"/>
+      <w:bookmarkStart w:id="81" w:name="_Toc475542646"/>
+      <w:bookmarkStart w:id="82" w:name="_Toc521058881"/>
+      <w:bookmarkEnd w:id="77"/>
       <w:r>
         <w:lastRenderedPageBreak/>
         <w:t>Running the</w:t>
@@ -3138,8 +3208,8 @@
       <w:r>
         <w:t>xample</w:t>
       </w:r>
+      <w:bookmarkEnd w:id="81"/>
       <w:bookmarkEnd w:id="82"/>
-      <w:bookmarkEnd w:id="83"/>
     </w:p>
     <w:p>
       <w:pPr>
@@ -3491,7 +3561,12 @@
       </w:r>
       <w:proofErr w:type="spellEnd"/>
       <w:r>
-        <w:t xml:space="preserve"> files in the /Conf folder and the script will iterate through them (using the target set in the file)</w:t>
+        <w:t xml:space="preserve"> files in the /Conf folder and the script will iterate through them (using the ta</w:t>
+      </w:r>
+      <w:bookmarkStart w:id="83" w:name="_GoBack"/>
+      <w:bookmarkEnd w:id="83"/>
+      <w:r>
+        <w:t>rget set in the file)</w:t>
       </w:r>
     </w:p>
     <w:p>
@@ -4270,10 +4345,7 @@
       <w:pStyle w:val="Footer"/>
     </w:pPr>
     <w:r>
-      <w:t>Revision 1.</w:t>
-    </w:r>
-    <w:r>
-      <w:t>2</w:t>
+      <w:t>Revision 1.3</w:t>
     </w:r>
     <w:r>
       <w:tab/>
@@ -4293,10 +4365,7 @@
       <w:t xml:space="preserve"> Technology</w:t>
     </w:r>
     <w:r>
-      <w:t xml:space="preserve"> 201</w:t>
-    </w:r>
-    <w:r>
-      <w:t>8</w:t>
+      <w:t xml:space="preserve"> 2018-2019</w:t>
     </w:r>
     <w:r>
       <w:tab/>
@@ -4447,7 +4516,13 @@
       <w:t xml:space="preserve"> – </w:t>
     </w:r>
     <w:r>
-      <w:t>QPS automation with Iometer</w:t>
+      <w:t xml:space="preserve">QPS </w:t>
+    </w:r>
+    <w:r>
+      <w:t>A</w:t>
+    </w:r>
+    <w:r>
+      <w:t>utomation with Iometer</w:t>
     </w:r>
   </w:p>
   <w:p>
@@ -5008,7 +5083,7 @@
       </w:pPr>
     </w:pPrDefault>
   </w:docDefaults>
-  <w:latentStyles w:defLockedState="0" w:defUIPriority="99" w:defSemiHidden="0" w:defUnhideWhenUsed="0" w:defQFormat="0" w:count="375">
+  <w:latentStyles w:defLockedState="0" w:defUIPriority="99" w:defSemiHidden="0" w:defUnhideWhenUsed="0" w:defQFormat="0" w:count="376">
     <w:lsdException w:name="Normal" w:uiPriority="0" w:qFormat="1"/>
     <w:lsdException w:name="heading 1" w:uiPriority="9" w:qFormat="1"/>
     <w:lsdException w:name="heading 2" w:semiHidden="1" w:uiPriority="9" w:unhideWhenUsed="1" w:qFormat="1"/>
@@ -5157,11 +5232,11 @@
     <w:lsdException w:name="Table Elegant" w:semiHidden="1" w:unhideWhenUsed="1"/>
     <w:lsdException w:name="Table Professional" w:semiHidden="1" w:unhideWhenUsed="1"/>
     <w:lsdException w:name="Table Subtle 1" w:semiHidden="1" w:unhideWhenUsed="1"/>
+    <w:lsdException w:name="Table Subtle 2" w:semiHidden="1" w:unhideWhenUsed="1"/>
     <w:lsdException w:name="Table Web 1" w:semiHidden="1" w:unhideWhenUsed="1"/>
     <w:lsdException w:name="Table Web 2" w:semiHidden="1" w:unhideWhenUsed="1"/>
     <w:lsdException w:name="Balloon Text" w:semiHidden="1" w:unhideWhenUsed="1"/>
     <w:lsdException w:name="Table Grid" w:uiPriority="0"/>
-    <w:lsdException w:name="Table Theme" w:semiHidden="1" w:unhideWhenUsed="1"/>
     <w:lsdException w:name="Placeholder Text" w:semiHidden="1"/>
     <w:lsdException w:name="No Spacing" w:uiPriority="1" w:qFormat="1"/>
     <w:lsdException w:name="Light Shading" w:uiPriority="60"/>
@@ -5381,6 +5456,7 @@
     <w:lsdException w:name="Smart Hyperlink" w:semiHidden="1" w:unhideWhenUsed="1"/>
     <w:lsdException w:name="Hashtag" w:semiHidden="1" w:unhideWhenUsed="1"/>
     <w:lsdException w:name="Unresolved Mention" w:semiHidden="1" w:unhideWhenUsed="1"/>
+    <w:lsdException w:name="Smart Link" w:semiHidden="1" w:unhideWhenUsed="1"/>
   </w:latentStyles>
   <w:style w:type="paragraph" w:default="1" w:styleId="Normal">
     <w:name w:val="Normal"/>
@@ -6539,6 +6615,18 @@
       <w:sz w:val="24"/>
       <w:szCs w:val="24"/>
       <w:lang w:val="en-US" w:bidi="en-US"/>
+    </w:rPr>
+  </w:style>
+  <w:style w:type="character" w:styleId="FollowedHyperlink">
+    <w:name w:val="FollowedHyperlink"/>
+    <w:basedOn w:val="DefaultParagraphFont"/>
+    <w:uiPriority w:val="99"/>
+    <w:semiHidden/>
+    <w:unhideWhenUsed/>
+    <w:rsid w:val="00DB7026"/>
+    <w:rPr>
+      <w:color w:val="954F72" w:themeColor="followedHyperlink"/>
+      <w:u w:val="single"/>
     </w:rPr>
   </w:style>
 </w:styles>
@@ -6810,7 +6898,7 @@
 </file>
 
 <file path=customXml/itemProps1.xml><?xml version="1.0" encoding="utf-8"?>
-<ds:datastoreItem xmlns:ds="http://schemas.openxmlformats.org/officeDocument/2006/customXml" ds:itemID="{BD4E3F00-4838-4275-A0BB-CB7BB5A704D3}">
+<ds:datastoreItem xmlns:ds="http://schemas.openxmlformats.org/officeDocument/2006/customXml" ds:itemID="{98FF46CD-239A-44F5-840F-2153266B1E26}">
   <ds:schemaRefs>
     <ds:schemaRef ds:uri="http://schemas.openxmlformats.org/officeDocument/2006/bibliography"/>
   </ds:schemaRefs>

</xml_diff>